<commit_message>
it's necessary to attend training classes for  a good job
</commit_message>
<xml_diff>
--- a/It's Necessary to Attend Training Classes.docx
+++ b/It's Necessary to Attend Training Classes.docx
@@ -5,6 +5,9 @@
     <w:p>
       <w:pPr>
         <w:spacing w:line="220" w:lineRule="atLeast"/>
+        <w:rPr>
+          <w:rFonts w:hint="eastAsia"/>
+        </w:rPr>
       </w:pPr>
       <w:r>
         <w:rPr>
@@ -29,6 +32,17 @@
           <w:rFonts w:hint="eastAsia"/>
         </w:rPr>
         <w:t>,it is necessary to attend training classes for the following reasons.</w:t>
+      </w:r>
+    </w:p>
+    <w:p>
+      <w:pPr>
+        <w:spacing w:line="220" w:lineRule="atLeast"/>
+      </w:pPr>
+      <w:r>
+        <w:rPr>
+          <w:rFonts w:hint="eastAsia"/>
+        </w:rPr>
+        <w:t xml:space="preserve">First of all,our society is developing rapidly,and </w:t>
       </w:r>
     </w:p>
     <w:sectPr>

</xml_diff>